<commit_message>
- Add command to directly program special EEPROM Page (PG 127 byte 2 and 3) - PCF connect failure diagnosis: Distinguish between case PCF cables not properly connected  and case PCF is in protected mode. Tested for PCF7945C05. --> Fixes Issue #2 - Clean up code, remove unused functions / declarations / variables
</commit_message>
<xml_diff>
--- a/Doku.docx
+++ b/Doku.docx
@@ -3,770 +3,64 @@
 <w:document xmlns:wpc="http://schemas.microsoft.com/office/word/2010/wordprocessingCanvas" xmlns:mc="http://schemas.openxmlformats.org/markup-compatibility/2006" xmlns:o="urn:schemas-microsoft-com:office:office" xmlns:r="http://schemas.openxmlformats.org/officeDocument/2006/relationships" xmlns:m="http://schemas.openxmlformats.org/officeDocument/2006/math" xmlns:v="urn:schemas-microsoft-com:vml" xmlns:wp14="http://schemas.microsoft.com/office/word/2010/wordprocessingDrawing" xmlns:wp="http://schemas.openxmlformats.org/drawingml/2006/wordprocessingDrawing" xmlns:w10="urn:schemas-microsoft-com:office:word" xmlns:w="http://schemas.openxmlformats.org/wordprocessingml/2006/main" xmlns:w14="http://schemas.microsoft.com/office/word/2010/wordml" xmlns:wpg="http://schemas.microsoft.com/office/word/2010/wordprocessingGroup" xmlns:wpi="http://schemas.microsoft.com/office/word/2010/wordprocessingInk" xmlns:wne="http://schemas.microsoft.com/office/word/2006/wordml" xmlns:wps="http://schemas.microsoft.com/office/word/2010/wordprocessingShape" mc:Ignorable="w14 wp14">
   <w:body>
     <w:p>
+      <w:pPr>
+        <w:rPr>
+          <w:b/>
+          <w:sz w:val="28"/>
+        </w:rPr>
+      </w:pPr>
       <w:proofErr w:type="spellStart"/>
       <w:r>
+        <w:rPr>
+          <w:b/>
+          <w:sz w:val="28"/>
+        </w:rPr>
         <w:t>Documentation</w:t>
       </w:r>
       <w:proofErr w:type="spellEnd"/>
       <w:r>
+        <w:rPr>
+          <w:b/>
+          <w:sz w:val="28"/>
+        </w:rPr>
         <w:t xml:space="preserve"> </w:t>
       </w:r>
       <w:proofErr w:type="spellStart"/>
       <w:r>
+        <w:rPr>
+          <w:b/>
+          <w:sz w:val="28"/>
+        </w:rPr>
         <w:t>for</w:t>
       </w:r>
       <w:proofErr w:type="spellEnd"/>
       <w:r>
+        <w:rPr>
+          <w:b/>
+          <w:sz w:val="28"/>
+        </w:rPr>
         <w:t xml:space="preserve"> </w:t>
       </w:r>
       <w:proofErr w:type="spellStart"/>
       <w:r>
+        <w:rPr>
+          <w:b/>
+          <w:sz w:val="28"/>
+        </w:rPr>
         <w:t>PCFtool</w:t>
       </w:r>
       <w:proofErr w:type="spellEnd"/>
       <w:r>
+        <w:rPr>
+          <w:b/>
+          <w:sz w:val="28"/>
+        </w:rPr>
         <w:t xml:space="preserve"> Interface</w:t>
       </w:r>
     </w:p>
-    <w:tbl>
-      <w:tblPr>
-        <w:tblStyle w:val="Tabellenraster"/>
-        <w:tblW w:w="8775" w:type="dxa"/>
-        <w:tblLook w:val="04A0" w:firstRow="1" w:lastRow="0" w:firstColumn="1" w:lastColumn="0" w:noHBand="0" w:noVBand="1"/>
-      </w:tblPr>
-      <w:tblGrid>
-        <w:gridCol w:w="1390"/>
-        <w:gridCol w:w="1837"/>
-        <w:gridCol w:w="3969"/>
-        <w:gridCol w:w="1579"/>
-      </w:tblGrid>
-      <w:tr>
-        <w:tc>
-          <w:tcPr>
-            <w:tcW w:w="1390" w:type="dxa"/>
-          </w:tcPr>
-          <w:p>
-            <w:pPr>
-              <w:rPr>
-                <w:b/>
-              </w:rPr>
-            </w:pPr>
-            <w:r>
-              <w:rPr>
-                <w:b/>
-              </w:rPr>
-              <w:t>Command</w:t>
-            </w:r>
-          </w:p>
-        </w:tc>
-        <w:tc>
-          <w:tcPr>
-            <w:tcW w:w="1837" w:type="dxa"/>
-          </w:tcPr>
-          <w:p>
-            <w:pPr>
-              <w:rPr>
-                <w:b/>
-              </w:rPr>
-            </w:pPr>
-            <w:r>
-              <w:rPr>
-                <w:b/>
-              </w:rPr>
-              <w:t>Parameter</w:t>
-            </w:r>
-          </w:p>
-        </w:tc>
-        <w:tc>
-          <w:tcPr>
-            <w:tcW w:w="3969" w:type="dxa"/>
-          </w:tcPr>
-          <w:p>
-            <w:pPr>
-              <w:rPr>
-                <w:b/>
-              </w:rPr>
-            </w:pPr>
-            <w:r>
-              <w:rPr>
-                <w:b/>
-              </w:rPr>
-              <w:t>Description</w:t>
-            </w:r>
-          </w:p>
-        </w:tc>
-        <w:tc>
-          <w:tcPr>
-            <w:tcW w:w="1579" w:type="dxa"/>
-          </w:tcPr>
-          <w:p>
-            <w:pPr>
-              <w:rPr>
-                <w:b/>
-              </w:rPr>
-            </w:pPr>
-            <w:r>
-              <w:rPr>
-                <w:b/>
-              </w:rPr>
-              <w:t>Comments</w:t>
-            </w:r>
-          </w:p>
-        </w:tc>
-      </w:tr>
-      <w:tr>
-        <w:tc>
-          <w:tcPr>
-            <w:tcW w:w="1390" w:type="dxa"/>
-          </w:tcPr>
-          <w:p>
-            <w:r>
-              <w:t>09</w:t>
-            </w:r>
-          </w:p>
-        </w:tc>
-        <w:tc>
-          <w:tcPr>
-            <w:tcW w:w="1837" w:type="dxa"/>
-          </w:tcPr>
-          <w:p>
-            <w:r>
-              <w:t xml:space="preserve">XX </w:t>
-            </w:r>
-            <w:proofErr w:type="spellStart"/>
-            <w:r>
-              <w:t>XX</w:t>
-            </w:r>
-            <w:proofErr w:type="spellEnd"/>
-            <w:r>
-              <w:t xml:space="preserve"> </w:t>
-            </w:r>
-            <w:proofErr w:type="spellStart"/>
-            <w:r>
-              <w:t>XX</w:t>
-            </w:r>
-            <w:proofErr w:type="spellEnd"/>
-            <w:r>
-              <w:t xml:space="preserve"> </w:t>
-            </w:r>
-            <w:proofErr w:type="spellStart"/>
-            <w:r>
-              <w:t>XX</w:t>
-            </w:r>
-            <w:proofErr w:type="spellEnd"/>
-          </w:p>
-        </w:tc>
-        <w:tc>
-          <w:tcPr>
-            <w:tcW w:w="3969" w:type="dxa"/>
-          </w:tcPr>
-          <w:p>
-            <w:r>
-              <w:t>Connect</w:t>
-            </w:r>
-          </w:p>
-        </w:tc>
-        <w:tc>
-          <w:tcPr>
-            <w:tcW w:w="1579" w:type="dxa"/>
-          </w:tcPr>
-          <w:p/>
-        </w:tc>
-      </w:tr>
-      <w:tr>
-        <w:tc>
-          <w:tcPr>
-            <w:tcW w:w="1390" w:type="dxa"/>
-          </w:tcPr>
-          <w:p/>
-        </w:tc>
-        <w:tc>
-          <w:tcPr>
-            <w:tcW w:w="1837" w:type="dxa"/>
-          </w:tcPr>
-          <w:p>
-            <w:r>
-              <w:t xml:space="preserve">01 00 XX </w:t>
-            </w:r>
-            <w:proofErr w:type="spellStart"/>
-            <w:r>
-              <w:t>XX</w:t>
-            </w:r>
-            <w:proofErr w:type="spellEnd"/>
-            <w:r>
-              <w:t xml:space="preserve"> </w:t>
-            </w:r>
-          </w:p>
-        </w:tc>
-        <w:tc>
-          <w:tcPr>
-            <w:tcW w:w="3969" w:type="dxa"/>
-          </w:tcPr>
-          <w:p>
-            <w:r>
-              <w:t xml:space="preserve">+ </w:t>
-            </w:r>
-            <w:proofErr w:type="spellStart"/>
-            <w:r>
-              <w:t>Erase</w:t>
-            </w:r>
-            <w:proofErr w:type="spellEnd"/>
-            <w:r>
-              <w:t xml:space="preserve"> Chip</w:t>
-            </w:r>
-          </w:p>
-        </w:tc>
-        <w:tc>
-          <w:tcPr>
-            <w:tcW w:w="1579" w:type="dxa"/>
-          </w:tcPr>
-          <w:p/>
-        </w:tc>
-      </w:tr>
-      <w:tr>
-        <w:tc>
-          <w:tcPr>
-            <w:tcW w:w="1390" w:type="dxa"/>
-          </w:tcPr>
-          <w:p/>
-        </w:tc>
-        <w:tc>
-          <w:tcPr>
-            <w:tcW w:w="1837" w:type="dxa"/>
-          </w:tcPr>
-          <w:p>
-            <w:r>
-              <w:t xml:space="preserve">XX </w:t>
-            </w:r>
-            <w:proofErr w:type="spellStart"/>
-            <w:r>
-              <w:t>XX</w:t>
-            </w:r>
-            <w:proofErr w:type="spellEnd"/>
-            <w:r>
-              <w:t xml:space="preserve"> 0Y 00</w:t>
-            </w:r>
-          </w:p>
-        </w:tc>
-        <w:tc>
-          <w:tcPr>
-            <w:tcW w:w="3969" w:type="dxa"/>
-          </w:tcPr>
-          <w:p>
-            <w:pPr>
-              <w:rPr>
-                <w:lang w:val="en-US"/>
-              </w:rPr>
-            </w:pPr>
-            <w:r>
-              <w:rPr>
-                <w:lang w:val="en-US"/>
-              </w:rPr>
-              <w:t>MDI Sequence Style</w:t>
-            </w:r>
-          </w:p>
-          <w:p>
-            <w:pPr>
-              <w:rPr>
-                <w:lang w:val="en-US"/>
-              </w:rPr>
-            </w:pPr>
-            <w:r>
-              <w:rPr>
-                <w:lang w:val="en-US"/>
-              </w:rPr>
-              <w:t>Y=0: 26A0700</w:t>
-            </w:r>
-          </w:p>
-          <w:p>
-            <w:pPr>
-              <w:rPr>
-                <w:lang w:val="en-US"/>
-              </w:rPr>
-            </w:pPr>
-            <w:r>
-              <w:rPr>
-                <w:lang w:val="en-US"/>
-              </w:rPr>
-              <w:t>Y=1: PCF7945</w:t>
-            </w:r>
-          </w:p>
-        </w:tc>
-        <w:tc>
-          <w:tcPr>
-            <w:tcW w:w="1579" w:type="dxa"/>
-          </w:tcPr>
-          <w:p>
-            <w:pPr>
-              <w:rPr>
-                <w:lang w:val="en-US"/>
-              </w:rPr>
-            </w:pPr>
-          </w:p>
-        </w:tc>
-      </w:tr>
-      <w:tr>
-        <w:tc>
-          <w:tcPr>
-            <w:tcW w:w="1390" w:type="dxa"/>
-          </w:tcPr>
-          <w:p>
-            <w:r>
-              <w:t>2B</w:t>
-            </w:r>
-          </w:p>
-        </w:tc>
-        <w:tc>
-          <w:tcPr>
-            <w:tcW w:w="1837" w:type="dxa"/>
-          </w:tcPr>
-          <w:p/>
-        </w:tc>
-        <w:tc>
-          <w:tcPr>
-            <w:tcW w:w="3969" w:type="dxa"/>
-          </w:tcPr>
-          <w:p>
-            <w:proofErr w:type="spellStart"/>
-            <w:r>
-              <w:t>Program</w:t>
-            </w:r>
-            <w:proofErr w:type="spellEnd"/>
-            <w:r>
-              <w:t xml:space="preserve"> ER </w:t>
-            </w:r>
-            <w:proofErr w:type="spellStart"/>
-            <w:r>
-              <w:t>Buf</w:t>
-            </w:r>
-            <w:proofErr w:type="spellEnd"/>
-          </w:p>
-        </w:tc>
-        <w:tc>
-          <w:tcPr>
-            <w:tcW w:w="1579" w:type="dxa"/>
-          </w:tcPr>
-          <w:p/>
-        </w:tc>
-      </w:tr>
-      <w:tr>
-        <w:tc>
-          <w:tcPr>
-            <w:tcW w:w="1390" w:type="dxa"/>
-          </w:tcPr>
-          <w:p>
-            <w:r>
-              <w:t>3B</w:t>
-            </w:r>
-          </w:p>
-        </w:tc>
-        <w:tc>
-          <w:tcPr>
-            <w:tcW w:w="1837" w:type="dxa"/>
-          </w:tcPr>
-          <w:p/>
-        </w:tc>
-        <w:tc>
-          <w:tcPr>
-            <w:tcW w:w="3969" w:type="dxa"/>
-          </w:tcPr>
-          <w:p>
-            <w:proofErr w:type="spellStart"/>
-            <w:r>
-              <w:t>Program</w:t>
-            </w:r>
-            <w:proofErr w:type="spellEnd"/>
-            <w:r>
-              <w:t xml:space="preserve"> EE </w:t>
-            </w:r>
-            <w:proofErr w:type="spellStart"/>
-            <w:r>
-              <w:t>Buf</w:t>
-            </w:r>
-            <w:proofErr w:type="spellEnd"/>
-          </w:p>
-        </w:tc>
-        <w:tc>
-          <w:tcPr>
-            <w:tcW w:w="1579" w:type="dxa"/>
-          </w:tcPr>
-          <w:p/>
-        </w:tc>
-      </w:tr>
-      <w:tr>
-        <w:tc>
-          <w:tcPr>
-            <w:tcW w:w="1390" w:type="dxa"/>
-          </w:tcPr>
-          <w:p>
-            <w:r>
-              <w:t>4B</w:t>
-            </w:r>
-          </w:p>
-        </w:tc>
-        <w:tc>
-          <w:tcPr>
-            <w:tcW w:w="1837" w:type="dxa"/>
-          </w:tcPr>
-          <w:p/>
-        </w:tc>
-        <w:tc>
-          <w:tcPr>
-            <w:tcW w:w="3969" w:type="dxa"/>
-          </w:tcPr>
-          <w:p>
-            <w:proofErr w:type="spellStart"/>
-            <w:r>
-              <w:t>Program</w:t>
-            </w:r>
-            <w:proofErr w:type="spellEnd"/>
-            <w:r>
-              <w:t xml:space="preserve"> ER</w:t>
-            </w:r>
-          </w:p>
-        </w:tc>
-        <w:tc>
-          <w:tcPr>
-            <w:tcW w:w="1579" w:type="dxa"/>
-          </w:tcPr>
-          <w:p/>
-        </w:tc>
-      </w:tr>
-      <w:tr>
-        <w:tc>
-          <w:tcPr>
-            <w:tcW w:w="1390" w:type="dxa"/>
-          </w:tcPr>
-          <w:p>
-            <w:r>
-              <w:t>1B</w:t>
-            </w:r>
-          </w:p>
-        </w:tc>
-        <w:tc>
-          <w:tcPr>
-            <w:tcW w:w="1837" w:type="dxa"/>
-          </w:tcPr>
-          <w:p/>
-        </w:tc>
-        <w:tc>
-          <w:tcPr>
-            <w:tcW w:w="3969" w:type="dxa"/>
-          </w:tcPr>
-          <w:p>
-            <w:proofErr w:type="spellStart"/>
-            <w:r>
-              <w:t>Program</w:t>
-            </w:r>
-            <w:proofErr w:type="spellEnd"/>
-            <w:r>
-              <w:t xml:space="preserve"> EE</w:t>
-            </w:r>
-          </w:p>
-        </w:tc>
-        <w:tc>
-          <w:tcPr>
-            <w:tcW w:w="1579" w:type="dxa"/>
-          </w:tcPr>
-          <w:p/>
-        </w:tc>
-      </w:tr>
-      <w:tr>
-        <w:tc>
-          <w:tcPr>
-            <w:tcW w:w="1390" w:type="dxa"/>
-          </w:tcPr>
-          <w:p>
-            <w:r>
-              <w:t>5B</w:t>
-            </w:r>
-          </w:p>
-        </w:tc>
-        <w:tc>
-          <w:tcPr>
-            <w:tcW w:w="1837" w:type="dxa"/>
-          </w:tcPr>
-          <w:p/>
-        </w:tc>
-        <w:tc>
-          <w:tcPr>
-            <w:tcW w:w="3969" w:type="dxa"/>
-          </w:tcPr>
-          <w:p>
-            <w:proofErr w:type="spellStart"/>
-            <w:r>
-              <w:t>Program</w:t>
-            </w:r>
-            <w:proofErr w:type="spellEnd"/>
-            <w:r>
-              <w:t xml:space="preserve"> EE Manual</w:t>
-            </w:r>
-          </w:p>
-        </w:tc>
-        <w:tc>
-          <w:tcPr>
-            <w:tcW w:w="1579" w:type="dxa"/>
-          </w:tcPr>
-          <w:p/>
-        </w:tc>
-      </w:tr>
-      <w:tr>
-        <w:tc>
-          <w:tcPr>
-            <w:tcW w:w="1390" w:type="dxa"/>
-          </w:tcPr>
-          <w:p>
-            <w:r>
-              <w:t>6B</w:t>
-            </w:r>
-          </w:p>
-        </w:tc>
-        <w:tc>
-          <w:tcPr>
-            <w:tcW w:w="1837" w:type="dxa"/>
-          </w:tcPr>
-          <w:p>
-            <w:r>
-              <w:t>XX YY 00 00</w:t>
-            </w:r>
-          </w:p>
-        </w:tc>
-        <w:tc>
-          <w:tcPr>
-            <w:tcW w:w="3969" w:type="dxa"/>
-          </w:tcPr>
-          <w:p>
-            <w:pPr>
-              <w:jc w:val="left"/>
-              <w:rPr>
-                <w:lang w:val="en-US"/>
-              </w:rPr>
-            </w:pPr>
-            <w:r>
-              <w:rPr>
-                <w:lang w:val="en-US"/>
-              </w:rPr>
-              <w:t xml:space="preserve">Program </w:t>
-            </w:r>
-            <w:r>
-              <w:rPr>
-                <w:lang w:val="en-US"/>
-              </w:rPr>
-              <w:t>Special Bytes (</w:t>
-            </w:r>
-            <w:r>
-              <w:rPr>
-                <w:lang w:val="en-US"/>
-              </w:rPr>
-              <w:t>Page 127</w:t>
-            </w:r>
-            <w:r>
-              <w:rPr>
-                <w:lang w:val="en-US"/>
-              </w:rPr>
-              <w:t>)</w:t>
-            </w:r>
-            <w:r>
-              <w:rPr>
-                <w:lang w:val="en-US"/>
-              </w:rPr>
-              <w:t xml:space="preserve"> </w:t>
-            </w:r>
-            <w:r>
-              <w:rPr>
-                <w:lang w:val="en-US"/>
-              </w:rPr>
-              <w:t xml:space="preserve">XX: </w:t>
-            </w:r>
-            <w:r>
-              <w:rPr>
-                <w:lang w:val="en-US"/>
-              </w:rPr>
-              <w:t>byte[2]</w:t>
-            </w:r>
-          </w:p>
-          <w:p>
-            <w:pPr>
-              <w:jc w:val="left"/>
-              <w:rPr>
-                <w:lang w:val="en-US"/>
-              </w:rPr>
-            </w:pPr>
-            <w:r>
-              <w:rPr>
-                <w:lang w:val="en-US"/>
-              </w:rPr>
-              <w:t>YY:</w:t>
-            </w:r>
-            <w:r>
-              <w:rPr>
-                <w:lang w:val="en-US"/>
-              </w:rPr>
-              <w:t xml:space="preserve"> byte[3]</w:t>
-            </w:r>
-          </w:p>
-        </w:tc>
-        <w:tc>
-          <w:tcPr>
-            <w:tcW w:w="1579" w:type="dxa"/>
-          </w:tcPr>
-          <w:p>
-            <w:pPr>
-              <w:rPr>
-                <w:lang w:val="en-US"/>
-              </w:rPr>
-            </w:pPr>
-          </w:p>
-        </w:tc>
-      </w:tr>
-      <w:tr>
-        <w:tc>
-          <w:tcPr>
-            <w:tcW w:w="1390" w:type="dxa"/>
-          </w:tcPr>
-          <w:p>
-            <w:r>
-              <w:t>0D</w:t>
-            </w:r>
-          </w:p>
-        </w:tc>
-        <w:tc>
-          <w:tcPr>
-            <w:tcW w:w="1837" w:type="dxa"/>
-          </w:tcPr>
-          <w:p/>
-        </w:tc>
-        <w:tc>
-          <w:tcPr>
-            <w:tcW w:w="3969" w:type="dxa"/>
-          </w:tcPr>
-          <w:p>
-            <w:r>
-              <w:t>Read ER</w:t>
-            </w:r>
-          </w:p>
-        </w:tc>
-        <w:tc>
-          <w:tcPr>
-            <w:tcW w:w="1579" w:type="dxa"/>
-          </w:tcPr>
-          <w:p/>
-        </w:tc>
-      </w:tr>
-      <w:tr>
-        <w:tc>
-          <w:tcPr>
-            <w:tcW w:w="1390" w:type="dxa"/>
-          </w:tcPr>
-          <w:p>
-            <w:r>
-              <w:t>1D</w:t>
-            </w:r>
-          </w:p>
-        </w:tc>
-        <w:tc>
-          <w:tcPr>
-            <w:tcW w:w="1837" w:type="dxa"/>
-          </w:tcPr>
-          <w:p/>
-        </w:tc>
-        <w:tc>
-          <w:tcPr>
-            <w:tcW w:w="3969" w:type="dxa"/>
-          </w:tcPr>
-          <w:p>
-            <w:r>
-              <w:t>Read EE</w:t>
-            </w:r>
-          </w:p>
-        </w:tc>
-        <w:tc>
-          <w:tcPr>
-            <w:tcW w:w="1579" w:type="dxa"/>
-          </w:tcPr>
-          <w:p/>
-        </w:tc>
-      </w:tr>
-      <w:tr>
-        <w:tc>
-          <w:tcPr>
-            <w:tcW w:w="1390" w:type="dxa"/>
-          </w:tcPr>
-          <w:p>
-            <w:r>
-              <w:t>4D</w:t>
-            </w:r>
-          </w:p>
-        </w:tc>
-        <w:tc>
-          <w:tcPr>
-            <w:tcW w:w="1837" w:type="dxa"/>
-          </w:tcPr>
-          <w:p/>
-        </w:tc>
-        <w:tc>
-          <w:tcPr>
-            <w:tcW w:w="3969" w:type="dxa"/>
-          </w:tcPr>
-          <w:p>
-            <w:r>
-              <w:t xml:space="preserve">Read ER </w:t>
-            </w:r>
-            <w:proofErr w:type="spellStart"/>
-            <w:r>
-              <w:t>Buf</w:t>
-            </w:r>
-            <w:proofErr w:type="spellEnd"/>
-            <w:r>
-              <w:t xml:space="preserve"> CRC</w:t>
-            </w:r>
-          </w:p>
-        </w:tc>
-        <w:tc>
-          <w:tcPr>
-            <w:tcW w:w="1579" w:type="dxa"/>
-          </w:tcPr>
-          <w:p/>
-        </w:tc>
-      </w:tr>
-      <w:tr>
-        <w:tc>
-          <w:tcPr>
-            <w:tcW w:w="1390" w:type="dxa"/>
-          </w:tcPr>
-          <w:p>
-            <w:r>
-              <w:t>0E</w:t>
-            </w:r>
-          </w:p>
-        </w:tc>
-        <w:tc>
-          <w:tcPr>
-            <w:tcW w:w="1837" w:type="dxa"/>
-          </w:tcPr>
-          <w:p/>
-        </w:tc>
-        <w:tc>
-          <w:tcPr>
-            <w:tcW w:w="3969" w:type="dxa"/>
-          </w:tcPr>
-          <w:p>
-            <w:r>
-              <w:t>Protect</w:t>
-            </w:r>
-          </w:p>
-        </w:tc>
-        <w:tc>
-          <w:tcPr>
-            <w:tcW w:w="1579" w:type="dxa"/>
-          </w:tcPr>
-          <w:p/>
-        </w:tc>
-      </w:tr>
-    </w:tbl>
-    <w:p/>
     <w:p>
       <w:pPr>
+        <w:jc w:val="left"/>
         <w:rPr>
           <w:lang w:val="en-US"/>
         </w:rPr>
@@ -775,13 +69,1438 @@
         <w:rPr>
           <w:lang w:val="en-US"/>
         </w:rPr>
-        <w:t>Feedback (Answer from Tool) Bitmask</w:t>
+        <w:t>This document describes the communication</w:t>
       </w:r>
       <w:r>
         <w:rPr>
           <w:lang w:val="en-US"/>
         </w:rPr>
-        <w:t>:</w:t>
+        <w:t xml:space="preserve"> with the USB</w:t>
+      </w:r>
+      <w:r>
+        <w:rPr>
+          <w:lang w:val="en-US"/>
+        </w:rPr>
+        <w:t xml:space="preserve"> interface </w:t>
+      </w:r>
+      <w:r>
+        <w:rPr>
+          <w:lang w:val="en-US"/>
+        </w:rPr>
+        <w:t xml:space="preserve">between the frontend and the </w:t>
+      </w:r>
+      <w:proofErr w:type="spellStart"/>
+      <w:r>
+        <w:rPr>
+          <w:lang w:val="en-US"/>
+        </w:rPr>
+        <w:t>PCFtool</w:t>
+      </w:r>
+      <w:proofErr w:type="spellEnd"/>
+      <w:r>
+        <w:rPr>
+          <w:lang w:val="en-US"/>
+        </w:rPr>
+        <w:t xml:space="preserve">, which enumerates itself as virtual serial port. For communication every serial command line tool (e.g. </w:t>
+      </w:r>
+      <w:proofErr w:type="spellStart"/>
+      <w:r>
+        <w:rPr>
+          <w:lang w:val="en-US"/>
+        </w:rPr>
+        <w:t>hterm</w:t>
+      </w:r>
+      <w:proofErr w:type="spellEnd"/>
+      <w:r>
+        <w:rPr>
+          <w:lang w:val="en-US"/>
+        </w:rPr>
+        <w:t>) could be used.</w:t>
+      </w:r>
+    </w:p>
+    <w:p>
+      <w:pPr>
+        <w:jc w:val="left"/>
+        <w:rPr>
+          <w:lang w:val="en-US"/>
+        </w:rPr>
+      </w:pPr>
+      <w:proofErr w:type="spellStart"/>
+      <w:r>
+        <w:rPr>
+          <w:lang w:val="en-US"/>
+        </w:rPr>
+        <w:t>PCFtool</w:t>
+      </w:r>
+      <w:proofErr w:type="spellEnd"/>
+      <w:r>
+        <w:rPr>
+          <w:lang w:val="en-US"/>
+        </w:rPr>
+        <w:t xml:space="preserve"> itself</w:t>
+      </w:r>
+      <w:r>
+        <w:rPr>
+          <w:lang w:val="en-US"/>
+        </w:rPr>
+        <w:t xml:space="preserve"> implements an interface for communicating with PCF79xx automotive key transponder ICs via Monitor and Downloa</w:t>
+      </w:r>
+      <w:r>
+        <w:rPr>
+          <w:lang w:val="en-US"/>
+        </w:rPr>
+        <w:t>d interface (MDI). It enables lots of interactions with the PCF79xx chip like writing and reading to EEROM and EROM, unlocking (=erasing) locked chips.</w:t>
+      </w:r>
+    </w:p>
+    <w:p>
+      <w:pPr>
+        <w:jc w:val="left"/>
+        <w:rPr>
+          <w:lang w:val="en-US"/>
+        </w:rPr>
+      </w:pPr>
+    </w:p>
+    <w:p>
+      <w:pPr>
+        <w:jc w:val="left"/>
+        <w:rPr>
+          <w:b/>
+          <w:lang w:val="en-US"/>
+        </w:rPr>
+      </w:pPr>
+      <w:r>
+        <w:rPr>
+          <w:b/>
+          <w:lang w:val="en-US"/>
+        </w:rPr>
+        <w:t>Description of implemented Commands</w:t>
+      </w:r>
+    </w:p>
+    <w:p>
+      <w:pPr>
+        <w:jc w:val="left"/>
+        <w:rPr>
+          <w:lang w:val="en-US"/>
+        </w:rPr>
+      </w:pPr>
+      <w:r>
+        <w:rPr>
+          <w:lang w:val="en-US"/>
+        </w:rPr>
+        <w:t xml:space="preserve">In order to program data to the PCF chip, </w:t>
+      </w:r>
+      <w:r>
+        <w:rPr>
+          <w:lang w:val="en-US"/>
+        </w:rPr>
+        <w:t xml:space="preserve">the data must first be sent to an internal buffer on the </w:t>
+      </w:r>
+      <w:proofErr w:type="spellStart"/>
+      <w:r>
+        <w:rPr>
+          <w:lang w:val="en-US"/>
+        </w:rPr>
+        <w:t>PCFtool</w:t>
+      </w:r>
+      <w:proofErr w:type="spellEnd"/>
+      <w:r>
+        <w:rPr>
+          <w:lang w:val="en-US"/>
+        </w:rPr>
+        <w:t xml:space="preserve">. In the next step, the user sends a command to the </w:t>
+      </w:r>
+      <w:proofErr w:type="spellStart"/>
+      <w:r>
+        <w:rPr>
+          <w:lang w:val="en-US"/>
+        </w:rPr>
+        <w:t>PCFtool</w:t>
+      </w:r>
+      <w:proofErr w:type="spellEnd"/>
+      <w:r>
+        <w:rPr>
+          <w:lang w:val="en-US"/>
+        </w:rPr>
+        <w:t xml:space="preserve"> to program the data from its internal buffer to the PCF chip.</w:t>
+      </w:r>
+    </w:p>
+    <w:p>
+      <w:pPr>
+        <w:jc w:val="left"/>
+        <w:rPr>
+          <w:b/>
+          <w:lang w:val="en-US"/>
+        </w:rPr>
+      </w:pPr>
+      <w:r>
+        <w:rPr>
+          <w:b/>
+          <w:lang w:val="en-US"/>
+        </w:rPr>
+        <w:t xml:space="preserve">Commands for controlling </w:t>
+      </w:r>
+      <w:proofErr w:type="spellStart"/>
+      <w:r>
+        <w:rPr>
+          <w:b/>
+          <w:lang w:val="en-US"/>
+        </w:rPr>
+        <w:t>PCFtool</w:t>
+      </w:r>
+      <w:proofErr w:type="spellEnd"/>
+    </w:p>
+    <w:tbl>
+      <w:tblPr>
+        <w:tblStyle w:val="Tabellenraster"/>
+        <w:tblW w:w="9464" w:type="dxa"/>
+        <w:tblLayout w:type="fixed"/>
+        <w:tblLook w:val="04A0" w:firstRow="1" w:lastRow="0" w:firstColumn="1" w:lastColumn="0" w:noHBand="0" w:noVBand="1"/>
+      </w:tblPr>
+      <w:tblGrid>
+        <w:gridCol w:w="817"/>
+        <w:gridCol w:w="1701"/>
+        <w:gridCol w:w="4678"/>
+        <w:gridCol w:w="2268"/>
+      </w:tblGrid>
+      <w:tr>
+        <w:tc>
+          <w:tcPr>
+            <w:tcW w:w="817" w:type="dxa"/>
+          </w:tcPr>
+          <w:p>
+            <w:pPr>
+              <w:rPr>
+                <w:b/>
+              </w:rPr>
+            </w:pPr>
+            <w:r>
+              <w:rPr>
+                <w:b/>
+              </w:rPr>
+              <w:t>CMD</w:t>
+            </w:r>
+          </w:p>
+        </w:tc>
+        <w:tc>
+          <w:tcPr>
+            <w:tcW w:w="1701" w:type="dxa"/>
+          </w:tcPr>
+          <w:p>
+            <w:pPr>
+              <w:rPr>
+                <w:b/>
+              </w:rPr>
+            </w:pPr>
+            <w:r>
+              <w:rPr>
+                <w:b/>
+              </w:rPr>
+              <w:t>Parameter</w:t>
+            </w:r>
+          </w:p>
+        </w:tc>
+        <w:tc>
+          <w:tcPr>
+            <w:tcW w:w="4678" w:type="dxa"/>
+          </w:tcPr>
+          <w:p>
+            <w:pPr>
+              <w:rPr>
+                <w:b/>
+              </w:rPr>
+            </w:pPr>
+            <w:r>
+              <w:rPr>
+                <w:b/>
+              </w:rPr>
+              <w:t>Description</w:t>
+            </w:r>
+          </w:p>
+        </w:tc>
+        <w:tc>
+          <w:tcPr>
+            <w:tcW w:w="2268" w:type="dxa"/>
+          </w:tcPr>
+          <w:p>
+            <w:pPr>
+              <w:rPr>
+                <w:b/>
+              </w:rPr>
+            </w:pPr>
+            <w:r>
+              <w:rPr>
+                <w:b/>
+              </w:rPr>
+              <w:t>Comments</w:t>
+            </w:r>
+          </w:p>
+        </w:tc>
+      </w:tr>
+      <w:tr>
+        <w:tc>
+          <w:tcPr>
+            <w:tcW w:w="817" w:type="dxa"/>
+          </w:tcPr>
+          <w:p>
+            <w:r>
+              <w:t>09</w:t>
+            </w:r>
+          </w:p>
+        </w:tc>
+        <w:tc>
+          <w:tcPr>
+            <w:tcW w:w="1701" w:type="dxa"/>
+          </w:tcPr>
+          <w:p>
+            <w:r>
+              <w:t>0X</w:t>
+            </w:r>
+            <w:r>
+              <w:t xml:space="preserve"> </w:t>
+            </w:r>
+            <w:r>
+              <w:t>00</w:t>
+            </w:r>
+            <w:r>
+              <w:t xml:space="preserve"> </w:t>
+            </w:r>
+            <w:r>
+              <w:t>0Y</w:t>
+            </w:r>
+            <w:r>
+              <w:t xml:space="preserve"> </w:t>
+            </w:r>
+            <w:r>
+              <w:t>00</w:t>
+            </w:r>
+          </w:p>
+        </w:tc>
+        <w:tc>
+          <w:tcPr>
+            <w:tcW w:w="4678" w:type="dxa"/>
+          </w:tcPr>
+          <w:p>
+            <w:pPr>
+              <w:rPr>
+                <w:b/>
+              </w:rPr>
+            </w:pPr>
+            <w:r>
+              <w:rPr>
+                <w:b/>
+              </w:rPr>
+              <w:t>Connect</w:t>
+            </w:r>
+          </w:p>
+          <w:p>
+            <w:proofErr w:type="spellStart"/>
+            <w:r>
+              <w:t>Erase</w:t>
+            </w:r>
+            <w:proofErr w:type="spellEnd"/>
+            <w:r>
+              <w:t xml:space="preserve"> Chip:</w:t>
+            </w:r>
+          </w:p>
+          <w:p>
+            <w:pPr>
+              <w:rPr>
+                <w:lang w:val="en-US"/>
+              </w:rPr>
+            </w:pPr>
+            <w:r>
+              <w:rPr>
+                <w:lang w:val="en-US"/>
+              </w:rPr>
+              <w:t>X = 0: Normal connect</w:t>
+            </w:r>
+          </w:p>
+          <w:p>
+            <w:pPr>
+              <w:rPr>
+                <w:lang w:val="en-US"/>
+              </w:rPr>
+            </w:pPr>
+            <w:r>
+              <w:rPr>
+                <w:lang w:val="en-US"/>
+              </w:rPr>
+              <w:t>X = 1: Connect and Erase chip</w:t>
+            </w:r>
+          </w:p>
+          <w:p>
+            <w:pPr>
+              <w:rPr>
+                <w:lang w:val="en-US"/>
+              </w:rPr>
+            </w:pPr>
+          </w:p>
+          <w:p>
+            <w:pPr>
+              <w:rPr>
+                <w:lang w:val="en-US"/>
+              </w:rPr>
+            </w:pPr>
+            <w:r>
+              <w:rPr>
+                <w:lang w:val="en-US"/>
+              </w:rPr>
+              <w:t xml:space="preserve">MDI Sequence </w:t>
+            </w:r>
+            <w:r>
+              <w:rPr>
+                <w:lang w:val="en-US"/>
+              </w:rPr>
+              <w:t>Type</w:t>
+            </w:r>
+          </w:p>
+          <w:p>
+            <w:pPr>
+              <w:rPr>
+                <w:lang w:val="en-US"/>
+              </w:rPr>
+            </w:pPr>
+            <w:r>
+              <w:rPr>
+                <w:lang w:val="en-US"/>
+              </w:rPr>
+              <w:t>Y=0: 26A0700</w:t>
+            </w:r>
+          </w:p>
+          <w:p>
+            <w:pPr>
+              <w:rPr>
+                <w:lang w:val="en-US"/>
+              </w:rPr>
+            </w:pPr>
+            <w:r>
+              <w:rPr>
+                <w:lang w:val="en-US"/>
+              </w:rPr>
+              <w:t>Y=1: PCF7945</w:t>
+            </w:r>
+          </w:p>
+        </w:tc>
+        <w:tc>
+          <w:tcPr>
+            <w:tcW w:w="2268" w:type="dxa"/>
+          </w:tcPr>
+          <w:p>
+            <w:pPr>
+              <w:rPr>
+                <w:lang w:val="en-US"/>
+              </w:rPr>
+            </w:pPr>
+            <w:r>
+              <w:rPr>
+                <w:lang w:val="en-US"/>
+              </w:rPr>
+              <w:t>Locked chip must first be deleted after connecting MDI, afterwards it is unlocked and can be accessed</w:t>
+            </w:r>
+          </w:p>
+        </w:tc>
+      </w:tr>
+      <w:tr>
+        <w:tc>
+          <w:tcPr>
+            <w:tcW w:w="817" w:type="dxa"/>
+          </w:tcPr>
+          <w:p>
+            <w:r>
+              <w:t>2B</w:t>
+            </w:r>
+          </w:p>
+        </w:tc>
+        <w:tc>
+          <w:tcPr>
+            <w:tcW w:w="1701" w:type="dxa"/>
+          </w:tcPr>
+          <w:p>
+            <w:r>
+              <w:t>YY XX</w:t>
+            </w:r>
+            <w:r>
+              <w:t xml:space="preserve"> ZZ VV</w:t>
+            </w:r>
+          </w:p>
+          <w:p>
+            <w:pPr>
+              <w:rPr>
+                <w:vertAlign w:val="subscript"/>
+              </w:rPr>
+            </w:pPr>
+            <w:r>
+              <w:t>WW</w:t>
+            </w:r>
+            <w:r>
+              <w:rPr>
+                <w:vertAlign w:val="subscript"/>
+              </w:rPr>
+              <w:t>0</w:t>
+            </w:r>
+            <w:r>
+              <w:t>…</w:t>
+            </w:r>
+            <w:proofErr w:type="spellStart"/>
+            <w:r>
+              <w:t>WW</w:t>
+            </w:r>
+            <w:r>
+              <w:rPr>
+                <w:vertAlign w:val="subscript"/>
+              </w:rPr>
+              <w:t>x</w:t>
+            </w:r>
+            <w:proofErr w:type="spellEnd"/>
+            <w:r>
+              <w:t xml:space="preserve"> MM</w:t>
+            </w:r>
+            <w:r>
+              <w:rPr>
+                <w:vertAlign w:val="subscript"/>
+              </w:rPr>
+              <w:t>0</w:t>
+            </w:r>
+            <w:r>
+              <w:t>…MM</w:t>
+            </w:r>
+            <w:r>
+              <w:rPr>
+                <w:vertAlign w:val="subscript"/>
+              </w:rPr>
+              <w:t>3</w:t>
+            </w:r>
+          </w:p>
+        </w:tc>
+        <w:tc>
+          <w:tcPr>
+            <w:tcW w:w="4678" w:type="dxa"/>
+          </w:tcPr>
+          <w:p>
+            <w:pPr>
+              <w:rPr>
+                <w:b/>
+              </w:rPr>
+            </w:pPr>
+            <w:proofErr w:type="spellStart"/>
+            <w:r>
+              <w:rPr>
+                <w:b/>
+              </w:rPr>
+              <w:t>Program</w:t>
+            </w:r>
+            <w:proofErr w:type="spellEnd"/>
+            <w:r>
+              <w:rPr>
+                <w:b/>
+              </w:rPr>
+              <w:t xml:space="preserve"> ER </w:t>
+            </w:r>
+            <w:proofErr w:type="spellStart"/>
+            <w:r>
+              <w:rPr>
+                <w:b/>
+              </w:rPr>
+              <w:t>Buf</w:t>
+            </w:r>
+            <w:proofErr w:type="spellEnd"/>
+          </w:p>
+          <w:p>
+            <w:pPr>
+              <w:rPr>
+                <w:lang w:val="en-US"/>
+              </w:rPr>
+            </w:pPr>
+            <w:r>
+              <w:rPr>
+                <w:lang w:val="en-US"/>
+              </w:rPr>
+              <w:t>Start Ad</w:t>
+            </w:r>
+            <w:r>
+              <w:rPr>
+                <w:lang w:val="en-US"/>
+              </w:rPr>
+              <w:t>d</w:t>
+            </w:r>
+            <w:r>
+              <w:rPr>
+                <w:lang w:val="en-US"/>
+              </w:rPr>
+              <w:t>ress:</w:t>
+            </w:r>
+          </w:p>
+          <w:p>
+            <w:pPr>
+              <w:rPr>
+                <w:lang w:val="en-US"/>
+              </w:rPr>
+            </w:pPr>
+            <w:r>
+              <w:rPr>
+                <w:lang w:val="en-US"/>
+              </w:rPr>
+              <w:t xml:space="preserve">YY: Start </w:t>
+            </w:r>
+            <w:proofErr w:type="spellStart"/>
+            <w:r>
+              <w:rPr>
+                <w:lang w:val="en-US"/>
+              </w:rPr>
+              <w:t>Adress</w:t>
+            </w:r>
+            <w:proofErr w:type="spellEnd"/>
+            <w:r>
+              <w:rPr>
+                <w:lang w:val="en-US"/>
+              </w:rPr>
+              <w:t xml:space="preserve"> low</w:t>
+            </w:r>
+            <w:r>
+              <w:rPr>
+                <w:lang w:val="en-US"/>
+              </w:rPr>
+              <w:t xml:space="preserve"> byte</w:t>
+            </w:r>
+          </w:p>
+          <w:p>
+            <w:pPr>
+              <w:rPr>
+                <w:lang w:val="en-US"/>
+              </w:rPr>
+            </w:pPr>
+            <w:r>
+              <w:rPr>
+                <w:lang w:val="en-US"/>
+              </w:rPr>
+              <w:t xml:space="preserve">XX: Start </w:t>
+            </w:r>
+            <w:proofErr w:type="spellStart"/>
+            <w:r>
+              <w:rPr>
+                <w:lang w:val="en-US"/>
+              </w:rPr>
+              <w:t>Adress</w:t>
+            </w:r>
+            <w:proofErr w:type="spellEnd"/>
+            <w:r>
+              <w:rPr>
+                <w:lang w:val="en-US"/>
+              </w:rPr>
+              <w:t xml:space="preserve"> high byte</w:t>
+            </w:r>
+          </w:p>
+          <w:p>
+            <w:pPr>
+              <w:rPr>
+                <w:lang w:val="en-US"/>
+              </w:rPr>
+            </w:pPr>
+            <w:r>
+              <w:rPr>
+                <w:lang w:val="en-US"/>
+              </w:rPr>
+              <w:t>Data Length:</w:t>
+            </w:r>
+          </w:p>
+          <w:p>
+            <w:pPr>
+              <w:rPr>
+                <w:lang w:val="en-US"/>
+              </w:rPr>
+            </w:pPr>
+            <w:r>
+              <w:rPr>
+                <w:lang w:val="en-US"/>
+              </w:rPr>
+              <w:t>ZZ: Length low byte</w:t>
+            </w:r>
+          </w:p>
+          <w:p>
+            <w:pPr>
+              <w:rPr>
+                <w:lang w:val="en-US"/>
+              </w:rPr>
+            </w:pPr>
+            <w:r>
+              <w:rPr>
+                <w:lang w:val="en-US"/>
+              </w:rPr>
+              <w:t>VV: Length high byte</w:t>
+            </w:r>
+          </w:p>
+          <w:p>
+            <w:pPr>
+              <w:rPr>
+                <w:lang w:val="en-US"/>
+              </w:rPr>
+            </w:pPr>
+            <w:r>
+              <w:rPr>
+                <w:lang w:val="en-US"/>
+              </w:rPr>
+              <w:lastRenderedPageBreak/>
+              <w:t>Data payload:</w:t>
+            </w:r>
+          </w:p>
+          <w:p>
+            <w:pPr>
+              <w:rPr>
+                <w:lang w:val="en-US"/>
+              </w:rPr>
+            </w:pPr>
+            <w:r>
+              <w:rPr>
+                <w:lang w:val="en-US"/>
+              </w:rPr>
+              <w:t>WW</w:t>
+            </w:r>
+            <w:r>
+              <w:rPr>
+                <w:vertAlign w:val="subscript"/>
+                <w:lang w:val="en-US"/>
+              </w:rPr>
+              <w:t>0</w:t>
+            </w:r>
+            <w:r>
+              <w:rPr>
+                <w:lang w:val="en-US"/>
+              </w:rPr>
+              <w:t>…</w:t>
+            </w:r>
+            <w:proofErr w:type="spellStart"/>
+            <w:r>
+              <w:rPr>
+                <w:lang w:val="en-US"/>
+              </w:rPr>
+              <w:t>WW</w:t>
+            </w:r>
+            <w:r>
+              <w:rPr>
+                <w:vertAlign w:val="subscript"/>
+                <w:lang w:val="en-US"/>
+              </w:rPr>
+              <w:t>x</w:t>
+            </w:r>
+            <w:proofErr w:type="spellEnd"/>
+            <w:r>
+              <w:rPr>
+                <w:lang w:val="en-US"/>
+              </w:rPr>
+              <w:t>: Data to be written</w:t>
+            </w:r>
+          </w:p>
+          <w:p>
+            <w:pPr>
+              <w:rPr>
+                <w:lang w:val="en-US"/>
+              </w:rPr>
+            </w:pPr>
+            <w:r>
+              <w:rPr>
+                <w:lang w:val="en-US"/>
+              </w:rPr>
+              <w:t>Checksum:</w:t>
+            </w:r>
+          </w:p>
+          <w:p>
+            <w:pPr>
+              <w:rPr>
+                <w:lang w:val="en-US"/>
+              </w:rPr>
+            </w:pPr>
+            <w:r>
+              <w:rPr>
+                <w:lang w:val="en-US"/>
+              </w:rPr>
+              <w:t>MM</w:t>
+            </w:r>
+            <w:r>
+              <w:rPr>
+                <w:vertAlign w:val="subscript"/>
+                <w:lang w:val="en-US"/>
+              </w:rPr>
+              <w:t>0</w:t>
+            </w:r>
+            <w:r>
+              <w:rPr>
+                <w:lang w:val="en-US"/>
+              </w:rPr>
+              <w:t>…MM</w:t>
+            </w:r>
+            <w:r>
+              <w:rPr>
+                <w:vertAlign w:val="subscript"/>
+                <w:lang w:val="en-US"/>
+              </w:rPr>
+              <w:t>3</w:t>
+            </w:r>
+            <w:r>
+              <w:rPr>
+                <w:lang w:val="en-US"/>
+              </w:rPr>
+              <w:t>: CRC32 highest byte</w:t>
+            </w:r>
+            <w:r>
+              <w:rPr>
+                <w:lang w:val="en-US"/>
+              </w:rPr>
+              <w:t xml:space="preserve"> to lowest byte. Can be left all zero, then no CRC is used</w:t>
+            </w:r>
+          </w:p>
+          <w:p>
+            <w:pPr>
+              <w:rPr>
+                <w:lang w:val="en-US"/>
+              </w:rPr>
+            </w:pPr>
+          </w:p>
+        </w:tc>
+        <w:tc>
+          <w:tcPr>
+            <w:tcW w:w="2268" w:type="dxa"/>
+          </w:tcPr>
+          <w:p>
+            <w:pPr>
+              <w:rPr>
+                <w:lang w:val="en-US"/>
+              </w:rPr>
+            </w:pPr>
+          </w:p>
+        </w:tc>
+      </w:tr>
+      <w:tr>
+        <w:tc>
+          <w:tcPr>
+            <w:tcW w:w="817" w:type="dxa"/>
+          </w:tcPr>
+          <w:p>
+            <w:r>
+              <w:lastRenderedPageBreak/>
+              <w:t>3B</w:t>
+            </w:r>
+          </w:p>
+        </w:tc>
+        <w:tc>
+          <w:tcPr>
+            <w:tcW w:w="1701" w:type="dxa"/>
+          </w:tcPr>
+          <w:p/>
+        </w:tc>
+        <w:tc>
+          <w:tcPr>
+            <w:tcW w:w="4678" w:type="dxa"/>
+          </w:tcPr>
+          <w:p>
+            <w:proofErr w:type="spellStart"/>
+            <w:r>
+              <w:rPr>
+                <w:b/>
+              </w:rPr>
+              <w:t>Program</w:t>
+            </w:r>
+            <w:proofErr w:type="spellEnd"/>
+            <w:r>
+              <w:rPr>
+                <w:b/>
+              </w:rPr>
+              <w:t xml:space="preserve"> EE </w:t>
+            </w:r>
+            <w:proofErr w:type="spellStart"/>
+            <w:r>
+              <w:rPr>
+                <w:b/>
+              </w:rPr>
+              <w:t>Buf</w:t>
+            </w:r>
+            <w:proofErr w:type="spellEnd"/>
+            <w:r>
+              <w:rPr>
+                <w:b/>
+              </w:rPr>
+              <w:t xml:space="preserve">: </w:t>
+            </w:r>
+            <w:r>
+              <w:t xml:space="preserve">See </w:t>
+            </w:r>
+            <w:proofErr w:type="spellStart"/>
+            <w:r>
+              <w:t>command</w:t>
+            </w:r>
+            <w:proofErr w:type="spellEnd"/>
+            <w:r>
+              <w:t xml:space="preserve"> „</w:t>
+            </w:r>
+            <w:proofErr w:type="spellStart"/>
+            <w:r>
+              <w:t>Program</w:t>
+            </w:r>
+            <w:proofErr w:type="spellEnd"/>
+            <w:r>
+              <w:t xml:space="preserve"> ER </w:t>
+            </w:r>
+            <w:proofErr w:type="spellStart"/>
+            <w:r>
+              <w:t>Buf</w:t>
+            </w:r>
+            <w:proofErr w:type="spellEnd"/>
+            <w:r>
+              <w:t>“</w:t>
+            </w:r>
+          </w:p>
+        </w:tc>
+        <w:tc>
+          <w:tcPr>
+            <w:tcW w:w="2268" w:type="dxa"/>
+          </w:tcPr>
+          <w:p/>
+        </w:tc>
+      </w:tr>
+      <w:tr>
+        <w:tc>
+          <w:tcPr>
+            <w:tcW w:w="817" w:type="dxa"/>
+          </w:tcPr>
+          <w:p>
+            <w:r>
+              <w:t>4B</w:t>
+            </w:r>
+          </w:p>
+        </w:tc>
+        <w:tc>
+          <w:tcPr>
+            <w:tcW w:w="1701" w:type="dxa"/>
+          </w:tcPr>
+          <w:p/>
+        </w:tc>
+        <w:tc>
+          <w:tcPr>
+            <w:tcW w:w="4678" w:type="dxa"/>
+          </w:tcPr>
+          <w:p>
+            <w:proofErr w:type="spellStart"/>
+            <w:r>
+              <w:t>Program</w:t>
+            </w:r>
+            <w:proofErr w:type="spellEnd"/>
+            <w:r>
+              <w:t xml:space="preserve"> ER</w:t>
+            </w:r>
+            <w:bookmarkStart w:id="0" w:name="_GoBack"/>
+            <w:bookmarkEnd w:id="0"/>
+          </w:p>
+        </w:tc>
+        <w:tc>
+          <w:tcPr>
+            <w:tcW w:w="2268" w:type="dxa"/>
+          </w:tcPr>
+          <w:p/>
+        </w:tc>
+      </w:tr>
+      <w:tr>
+        <w:tc>
+          <w:tcPr>
+            <w:tcW w:w="817" w:type="dxa"/>
+          </w:tcPr>
+          <w:p>
+            <w:r>
+              <w:t>1B</w:t>
+            </w:r>
+          </w:p>
+        </w:tc>
+        <w:tc>
+          <w:tcPr>
+            <w:tcW w:w="1701" w:type="dxa"/>
+          </w:tcPr>
+          <w:p/>
+        </w:tc>
+        <w:tc>
+          <w:tcPr>
+            <w:tcW w:w="4678" w:type="dxa"/>
+          </w:tcPr>
+          <w:p>
+            <w:proofErr w:type="spellStart"/>
+            <w:r>
+              <w:t>Program</w:t>
+            </w:r>
+            <w:proofErr w:type="spellEnd"/>
+            <w:r>
+              <w:t xml:space="preserve"> EE</w:t>
+            </w:r>
+          </w:p>
+        </w:tc>
+        <w:tc>
+          <w:tcPr>
+            <w:tcW w:w="2268" w:type="dxa"/>
+          </w:tcPr>
+          <w:p/>
+        </w:tc>
+      </w:tr>
+      <w:tr>
+        <w:tc>
+          <w:tcPr>
+            <w:tcW w:w="817" w:type="dxa"/>
+          </w:tcPr>
+          <w:p>
+            <w:r>
+              <w:t>5B</w:t>
+            </w:r>
+          </w:p>
+        </w:tc>
+        <w:tc>
+          <w:tcPr>
+            <w:tcW w:w="1701" w:type="dxa"/>
+          </w:tcPr>
+          <w:p/>
+        </w:tc>
+        <w:tc>
+          <w:tcPr>
+            <w:tcW w:w="4678" w:type="dxa"/>
+          </w:tcPr>
+          <w:p>
+            <w:proofErr w:type="spellStart"/>
+            <w:r>
+              <w:t>Program</w:t>
+            </w:r>
+            <w:proofErr w:type="spellEnd"/>
+            <w:r>
+              <w:t xml:space="preserve"> EE Manual</w:t>
+            </w:r>
+          </w:p>
+        </w:tc>
+        <w:tc>
+          <w:tcPr>
+            <w:tcW w:w="2268" w:type="dxa"/>
+          </w:tcPr>
+          <w:p/>
+        </w:tc>
+      </w:tr>
+      <w:tr>
+        <w:tc>
+          <w:tcPr>
+            <w:tcW w:w="817" w:type="dxa"/>
+          </w:tcPr>
+          <w:p>
+            <w:r>
+              <w:t>6B</w:t>
+            </w:r>
+          </w:p>
+        </w:tc>
+        <w:tc>
+          <w:tcPr>
+            <w:tcW w:w="1701" w:type="dxa"/>
+          </w:tcPr>
+          <w:p>
+            <w:r>
+              <w:t>XX YY 00 00</w:t>
+            </w:r>
+          </w:p>
+        </w:tc>
+        <w:tc>
+          <w:tcPr>
+            <w:tcW w:w="4678" w:type="dxa"/>
+          </w:tcPr>
+          <w:p>
+            <w:pPr>
+              <w:jc w:val="left"/>
+              <w:rPr>
+                <w:lang w:val="en-US"/>
+              </w:rPr>
+            </w:pPr>
+            <w:r>
+              <w:rPr>
+                <w:lang w:val="en-US"/>
+              </w:rPr>
+              <w:t xml:space="preserve">Program </w:t>
+            </w:r>
+            <w:r>
+              <w:rPr>
+                <w:lang w:val="en-US"/>
+              </w:rPr>
+              <w:t>Special Bytes (</w:t>
+            </w:r>
+            <w:r>
+              <w:rPr>
+                <w:lang w:val="en-US"/>
+              </w:rPr>
+              <w:t>Page 127</w:t>
+            </w:r>
+            <w:r>
+              <w:rPr>
+                <w:lang w:val="en-US"/>
+              </w:rPr>
+              <w:t>)</w:t>
+            </w:r>
+            <w:r>
+              <w:rPr>
+                <w:lang w:val="en-US"/>
+              </w:rPr>
+              <w:t xml:space="preserve"> </w:t>
+            </w:r>
+            <w:r>
+              <w:rPr>
+                <w:lang w:val="en-US"/>
+              </w:rPr>
+              <w:t xml:space="preserve">XX: </w:t>
+            </w:r>
+            <w:r>
+              <w:rPr>
+                <w:lang w:val="en-US"/>
+              </w:rPr>
+              <w:t>byte[2]</w:t>
+            </w:r>
+          </w:p>
+          <w:p>
+            <w:pPr>
+              <w:jc w:val="left"/>
+              <w:rPr>
+                <w:lang w:val="en-US"/>
+              </w:rPr>
+            </w:pPr>
+            <w:r>
+              <w:rPr>
+                <w:lang w:val="en-US"/>
+              </w:rPr>
+              <w:t>YY:</w:t>
+            </w:r>
+            <w:r>
+              <w:rPr>
+                <w:lang w:val="en-US"/>
+              </w:rPr>
+              <w:t xml:space="preserve"> byte[3]</w:t>
+            </w:r>
+          </w:p>
+        </w:tc>
+        <w:tc>
+          <w:tcPr>
+            <w:tcW w:w="2268" w:type="dxa"/>
+          </w:tcPr>
+          <w:p>
+            <w:pPr>
+              <w:rPr>
+                <w:lang w:val="en-US"/>
+              </w:rPr>
+            </w:pPr>
+          </w:p>
+        </w:tc>
+      </w:tr>
+      <w:tr>
+        <w:tc>
+          <w:tcPr>
+            <w:tcW w:w="817" w:type="dxa"/>
+          </w:tcPr>
+          <w:p>
+            <w:r>
+              <w:t>0D</w:t>
+            </w:r>
+          </w:p>
+        </w:tc>
+        <w:tc>
+          <w:tcPr>
+            <w:tcW w:w="1701" w:type="dxa"/>
+          </w:tcPr>
+          <w:p/>
+        </w:tc>
+        <w:tc>
+          <w:tcPr>
+            <w:tcW w:w="4678" w:type="dxa"/>
+          </w:tcPr>
+          <w:p>
+            <w:r>
+              <w:t>Read ER</w:t>
+            </w:r>
+          </w:p>
+        </w:tc>
+        <w:tc>
+          <w:tcPr>
+            <w:tcW w:w="2268" w:type="dxa"/>
+          </w:tcPr>
+          <w:p/>
+        </w:tc>
+      </w:tr>
+      <w:tr>
+        <w:tc>
+          <w:tcPr>
+            <w:tcW w:w="817" w:type="dxa"/>
+          </w:tcPr>
+          <w:p>
+            <w:r>
+              <w:t>1D</w:t>
+            </w:r>
+          </w:p>
+        </w:tc>
+        <w:tc>
+          <w:tcPr>
+            <w:tcW w:w="1701" w:type="dxa"/>
+          </w:tcPr>
+          <w:p/>
+        </w:tc>
+        <w:tc>
+          <w:tcPr>
+            <w:tcW w:w="4678" w:type="dxa"/>
+          </w:tcPr>
+          <w:p>
+            <w:r>
+              <w:t>Read EE</w:t>
+            </w:r>
+          </w:p>
+        </w:tc>
+        <w:tc>
+          <w:tcPr>
+            <w:tcW w:w="2268" w:type="dxa"/>
+          </w:tcPr>
+          <w:p/>
+        </w:tc>
+      </w:tr>
+      <w:tr>
+        <w:tc>
+          <w:tcPr>
+            <w:tcW w:w="817" w:type="dxa"/>
+          </w:tcPr>
+          <w:p>
+            <w:r>
+              <w:t>4D</w:t>
+            </w:r>
+          </w:p>
+        </w:tc>
+        <w:tc>
+          <w:tcPr>
+            <w:tcW w:w="1701" w:type="dxa"/>
+          </w:tcPr>
+          <w:p/>
+        </w:tc>
+        <w:tc>
+          <w:tcPr>
+            <w:tcW w:w="4678" w:type="dxa"/>
+          </w:tcPr>
+          <w:p>
+            <w:r>
+              <w:t xml:space="preserve">Read ER </w:t>
+            </w:r>
+            <w:proofErr w:type="spellStart"/>
+            <w:r>
+              <w:t>Buf</w:t>
+            </w:r>
+            <w:proofErr w:type="spellEnd"/>
+            <w:r>
+              <w:t xml:space="preserve"> CRC</w:t>
+            </w:r>
+          </w:p>
+        </w:tc>
+        <w:tc>
+          <w:tcPr>
+            <w:tcW w:w="2268" w:type="dxa"/>
+          </w:tcPr>
+          <w:p/>
+        </w:tc>
+      </w:tr>
+      <w:tr>
+        <w:tc>
+          <w:tcPr>
+            <w:tcW w:w="817" w:type="dxa"/>
+          </w:tcPr>
+          <w:p>
+            <w:r>
+              <w:t>0E</w:t>
+            </w:r>
+          </w:p>
+        </w:tc>
+        <w:tc>
+          <w:tcPr>
+            <w:tcW w:w="1701" w:type="dxa"/>
+          </w:tcPr>
+          <w:p/>
+        </w:tc>
+        <w:tc>
+          <w:tcPr>
+            <w:tcW w:w="4678" w:type="dxa"/>
+          </w:tcPr>
+          <w:p>
+            <w:r>
+              <w:t>Protect</w:t>
+            </w:r>
+          </w:p>
+        </w:tc>
+        <w:tc>
+          <w:tcPr>
+            <w:tcW w:w="2268" w:type="dxa"/>
+          </w:tcPr>
+          <w:p/>
+        </w:tc>
+      </w:tr>
+      <w:tr>
+        <w:tc>
+          <w:tcPr>
+            <w:tcW w:w="817" w:type="dxa"/>
+          </w:tcPr>
+          <w:p>
+            <w:r>
+              <w:t>5D</w:t>
+            </w:r>
+          </w:p>
+        </w:tc>
+        <w:tc>
+          <w:tcPr>
+            <w:tcW w:w="1701" w:type="dxa"/>
+          </w:tcPr>
+          <w:p>
+            <w:r>
+              <w:t>00 00 0Y 00</w:t>
+            </w:r>
+          </w:p>
+        </w:tc>
+        <w:tc>
+          <w:tcPr>
+            <w:tcW w:w="4678" w:type="dxa"/>
+          </w:tcPr>
+          <w:p>
+            <w:pPr>
+              <w:rPr>
+                <w:lang w:val="en-US"/>
+              </w:rPr>
+            </w:pPr>
+            <w:r>
+              <w:rPr>
+                <w:lang w:val="en-US"/>
+              </w:rPr>
+              <w:t>Calculate Checksum</w:t>
+            </w:r>
+          </w:p>
+          <w:p>
+            <w:pPr>
+              <w:rPr>
+                <w:lang w:val="en-US"/>
+              </w:rPr>
+            </w:pPr>
+            <w:r>
+              <w:rPr>
+                <w:lang w:val="en-US"/>
+              </w:rPr>
+              <w:t>Y=0: EROM_NORM</w:t>
+            </w:r>
+          </w:p>
+          <w:p>
+            <w:pPr>
+              <w:rPr>
+                <w:lang w:val="en-US"/>
+              </w:rPr>
+            </w:pPr>
+            <w:r>
+              <w:rPr>
+                <w:lang w:val="en-US"/>
+              </w:rPr>
+              <w:t>Y=</w:t>
+            </w:r>
+            <w:r>
+              <w:rPr>
+                <w:lang w:val="en-US"/>
+              </w:rPr>
+              <w:t>1</w:t>
+            </w:r>
+            <w:r>
+              <w:rPr>
+                <w:lang w:val="en-US"/>
+              </w:rPr>
+              <w:t>: ER</w:t>
+            </w:r>
+            <w:r>
+              <w:rPr>
+                <w:lang w:val="en-US"/>
+              </w:rPr>
+              <w:t>OM</w:t>
+            </w:r>
+          </w:p>
+          <w:p>
+            <w:pPr>
+              <w:rPr>
+                <w:lang w:val="en-US"/>
+              </w:rPr>
+            </w:pPr>
+            <w:r>
+              <w:rPr>
+                <w:lang w:val="en-US"/>
+              </w:rPr>
+              <w:t>Y</w:t>
+            </w:r>
+            <w:r>
+              <w:rPr>
+                <w:lang w:val="en-US"/>
+              </w:rPr>
+              <w:t>=2</w:t>
+            </w:r>
+            <w:r>
+              <w:rPr>
+                <w:lang w:val="en-US"/>
+              </w:rPr>
+              <w:t xml:space="preserve">: </w:t>
+            </w:r>
+            <w:r>
+              <w:rPr>
+                <w:lang w:val="en-US"/>
+              </w:rPr>
+              <w:t>EEROM</w:t>
+            </w:r>
+          </w:p>
+          <w:p>
+            <w:pPr>
+              <w:rPr>
+                <w:lang w:val="en-US"/>
+              </w:rPr>
+            </w:pPr>
+            <w:r>
+              <w:rPr>
+                <w:lang w:val="en-US"/>
+              </w:rPr>
+              <w:t>Y</w:t>
+            </w:r>
+            <w:r>
+              <w:rPr>
+                <w:lang w:val="en-US"/>
+              </w:rPr>
+              <w:t>=3</w:t>
+            </w:r>
+            <w:r>
+              <w:rPr>
+                <w:lang w:val="en-US"/>
+              </w:rPr>
+              <w:t>: ROM</w:t>
+            </w:r>
+          </w:p>
+        </w:tc>
+        <w:tc>
+          <w:tcPr>
+            <w:tcW w:w="2268" w:type="dxa"/>
+          </w:tcPr>
+          <w:p>
+            <w:pPr>
+              <w:rPr>
+                <w:lang w:val="en-US"/>
+              </w:rPr>
+            </w:pPr>
+          </w:p>
+        </w:tc>
+      </w:tr>
+    </w:tbl>
+    <w:p>
+      <w:pPr>
+        <w:rPr>
+          <w:lang w:val="en-US"/>
+        </w:rPr>
+      </w:pPr>
+    </w:p>
+    <w:p>
+      <w:pPr>
+        <w:rPr>
+          <w:b/>
+          <w:lang w:val="en-US"/>
+        </w:rPr>
+      </w:pPr>
+      <w:r>
+        <w:rPr>
+          <w:b/>
+          <w:lang w:val="en-US"/>
+        </w:rPr>
+        <w:t>Feedback (Answer from Tool) Bitmask:</w:t>
       </w:r>
     </w:p>
     <w:tbl>
@@ -1082,6 +1801,7 @@
               <w:rPr>
                 <w:lang w:val="en-US"/>
               </w:rPr>
+              <w:lastRenderedPageBreak/>
               <w:t>4</w:t>
             </w:r>
           </w:p>
@@ -1226,8 +1946,6 @@
           <w:lang w:val="en-US"/>
         </w:rPr>
       </w:pPr>
-      <w:bookmarkStart w:id="0" w:name="_GoBack"/>
-      <w:bookmarkEnd w:id="0"/>
     </w:p>
     <w:p>
       <w:pPr>

</xml_diff>